<commit_message>
Added more topical info to the chat-file
</commit_message>
<xml_diff>
--- a/Write up/chat-file.docx
+++ b/Write up/chat-file.docx
@@ -19,8 +19,50 @@
           <w:sz w:val="27"/>
           <w:szCs w:val="27"/>
         </w:rPr>
-        <w:t xml:space="preserve">Certainly! Let’s formulate the statement of the problem for your research on </w:t>
-      </w:r>
+        <w:t>STATEMENT OF PROBLEM</w:t>
+      </w:r>
+    </w:p>
+    <w:p>
+      <w:pPr>
+        <w:spacing w:before="100" w:beforeAutospacing="1" w:after="100" w:afterAutospacing="1" w:line="240" w:lineRule="auto"/>
+        <w:rPr>
+          <w:rFonts w:ascii="Times New Roman" w:eastAsia="Times New Roman" w:hAnsi="Times New Roman" w:cs="Times New Roman"/>
+          <w:color w:val="000000"/>
+          <w:sz w:val="27"/>
+          <w:szCs w:val="27"/>
+        </w:rPr>
+      </w:pPr>
+    </w:p>
+    <w:p>
+      <w:pPr>
+        <w:spacing w:before="100" w:beforeAutospacing="1" w:after="100" w:afterAutospacing="1" w:line="240" w:lineRule="auto"/>
+        <w:rPr>
+          <w:rFonts w:ascii="Times New Roman" w:eastAsia="Times New Roman" w:hAnsi="Times New Roman" w:cs="Times New Roman"/>
+          <w:color w:val="000000"/>
+          <w:sz w:val="27"/>
+          <w:szCs w:val="27"/>
+        </w:rPr>
+      </w:pPr>
+      <w:r>
+        <w:rPr>
+          <w:rFonts w:ascii="Times New Roman" w:eastAsia="Times New Roman" w:hAnsi="Times New Roman" w:cs="Times New Roman"/>
+          <w:color w:val="000000"/>
+          <w:sz w:val="27"/>
+          <w:szCs w:val="27"/>
+        </w:rPr>
+        <w:t>Visual impairment poses significant challenges to individuals in their daily lives, particularly when it comes to navigation and mobility. People with visual impairments encounter obstacles, both indoors and outdoors, that hinder their independence and safety. The existing solutions are often limited or cumbersome, necessitating innovative approaches to enhance navigation for this population.</w:t>
+      </w:r>
+    </w:p>
+    <w:p>
+      <w:pPr>
+        <w:spacing w:before="100" w:beforeAutospacing="1" w:after="100" w:afterAutospacing="1" w:line="240" w:lineRule="auto"/>
+        <w:rPr>
+          <w:rFonts w:ascii="Times New Roman" w:eastAsia="Times New Roman" w:hAnsi="Times New Roman" w:cs="Times New Roman"/>
+          <w:color w:val="000000"/>
+          <w:sz w:val="27"/>
+          <w:szCs w:val="27"/>
+        </w:rPr>
+      </w:pPr>
       <w:r>
         <w:rPr>
           <w:rFonts w:ascii="Times New Roman" w:eastAsia="Times New Roman" w:hAnsi="Times New Roman" w:cs="Times New Roman"/>
@@ -30,40 +72,15 @@
           <w:sz w:val="27"/>
           <w:szCs w:val="27"/>
         </w:rPr>
-        <w:t>devices to aid navigation for the visually impaired</w:t>
-      </w:r>
-      <w:r>
-        <w:rPr>
-          <w:rFonts w:ascii="Times New Roman" w:eastAsia="Times New Roman" w:hAnsi="Times New Roman" w:cs="Times New Roman"/>
-          <w:color w:val="000000"/>
-          <w:sz w:val="27"/>
-          <w:szCs w:val="27"/>
-        </w:rPr>
-        <w:t>:</w:t>
-      </w:r>
-    </w:p>
-    <w:p>
-      <w:pPr>
-        <w:spacing w:before="100" w:beforeAutospacing="1" w:after="100" w:afterAutospacing="1" w:line="240" w:lineRule="auto"/>
-        <w:rPr>
-          <w:rFonts w:ascii="Times New Roman" w:eastAsia="Times New Roman" w:hAnsi="Times New Roman" w:cs="Times New Roman"/>
-          <w:color w:val="000000"/>
-          <w:sz w:val="27"/>
-          <w:szCs w:val="27"/>
-        </w:rPr>
-      </w:pPr>
-      <w:r>
-        <w:rPr>
-          <w:rFonts w:ascii="Times New Roman" w:eastAsia="Times New Roman" w:hAnsi="Times New Roman" w:cs="Times New Roman"/>
-          <w:color w:val="000000"/>
-          <w:sz w:val="27"/>
-          <w:szCs w:val="27"/>
-        </w:rPr>
-        <w:t>Visual impairment poses significant challenges to individuals in their daily lives, particularly when it comes to navigation and mobility. People with visual impairments encounter obstacles, both indoors and outdoors, that hinder their independence and safety. The existing solutions are often limited or cumbersome, necessitating innovative approaches to enhance navigation for this population.</w:t>
-      </w:r>
-    </w:p>
-    <w:p>
-      <w:pPr>
+        <w:t>Key Challenges:</w:t>
+      </w:r>
+    </w:p>
+    <w:p>
+      <w:pPr>
+        <w:numPr>
+          <w:ilvl w:val="0"/>
+          <w:numId w:val="1"/>
+        </w:numPr>
         <w:spacing w:before="100" w:beforeAutospacing="1" w:after="100" w:afterAutospacing="1" w:line="240" w:lineRule="auto"/>
         <w:rPr>
           <w:rFonts w:ascii="Times New Roman" w:eastAsia="Times New Roman" w:hAnsi="Times New Roman" w:cs="Times New Roman"/>
@@ -81,7 +98,55 @@
           <w:sz w:val="27"/>
           <w:szCs w:val="27"/>
         </w:rPr>
-        <w:t>Key Challenges:</w:t>
+        <w:t>Obstacle Detection and Avoidance:</w:t>
+      </w:r>
+    </w:p>
+    <w:p>
+      <w:pPr>
+        <w:numPr>
+          <w:ilvl w:val="1"/>
+          <w:numId w:val="1"/>
+        </w:numPr>
+        <w:spacing w:before="100" w:beforeAutospacing="1" w:after="100" w:afterAutospacing="1" w:line="240" w:lineRule="auto"/>
+        <w:rPr>
+          <w:rFonts w:ascii="Times New Roman" w:eastAsia="Times New Roman" w:hAnsi="Times New Roman" w:cs="Times New Roman"/>
+          <w:color w:val="000000"/>
+          <w:sz w:val="27"/>
+          <w:szCs w:val="27"/>
+        </w:rPr>
+      </w:pPr>
+      <w:r>
+        <w:rPr>
+          <w:rFonts w:ascii="Times New Roman" w:eastAsia="Times New Roman" w:hAnsi="Times New Roman" w:cs="Times New Roman"/>
+          <w:color w:val="000000"/>
+          <w:sz w:val="27"/>
+          <w:szCs w:val="27"/>
+        </w:rPr>
+        <w:t>Visually impaired individuals struggle to detect obstacles such as curbs, stairs, and low-hanging branches.</w:t>
+      </w:r>
+    </w:p>
+    <w:p>
+      <w:pPr>
+        <w:numPr>
+          <w:ilvl w:val="1"/>
+          <w:numId w:val="1"/>
+        </w:numPr>
+        <w:spacing w:before="100" w:beforeAutospacing="1" w:after="100" w:afterAutospacing="1" w:line="240" w:lineRule="auto"/>
+        <w:rPr>
+          <w:rFonts w:ascii="Times New Roman" w:eastAsia="Times New Roman" w:hAnsi="Times New Roman" w:cs="Times New Roman"/>
+          <w:color w:val="000000"/>
+          <w:sz w:val="27"/>
+          <w:szCs w:val="27"/>
+        </w:rPr>
+      </w:pPr>
+      <w:r>
+        <w:rPr>
+          <w:rFonts w:ascii="Times New Roman" w:eastAsia="Times New Roman" w:hAnsi="Times New Roman" w:cs="Times New Roman"/>
+          <w:color w:val="000000"/>
+          <w:sz w:val="27"/>
+          <w:szCs w:val="27"/>
+        </w:rPr>
+        <w:t>Existing canes and guide dogs provide basic assistance but may not cover all scenarios.</w:t>
       </w:r>
     </w:p>
     <w:p>
@@ -107,7 +172,7 @@
           <w:sz w:val="27"/>
           <w:szCs w:val="27"/>
         </w:rPr>
-        <w:t>Obstacle Detection and Avoidance:</w:t>
+        <w:t>Indoor Navigation:</w:t>
       </w:r>
     </w:p>
     <w:p>
@@ -131,7 +196,7 @@
           <w:sz w:val="27"/>
           <w:szCs w:val="27"/>
         </w:rPr>
-        <w:t>Visually impaired individuals struggle to detect obstacles such as curbs, stairs, and low-hanging branches.</w:t>
+        <w:t>Navigating unfamiliar indoor spaces (e.g., offices, malls, hospitals) remains challenging.</w:t>
       </w:r>
     </w:p>
     <w:p>
@@ -155,7 +220,7 @@
           <w:sz w:val="27"/>
           <w:szCs w:val="27"/>
         </w:rPr>
-        <w:t>Existing canes and guide dogs provide basic assistance but may not cover all scenarios.</w:t>
+        <w:t>Lack of reliable indoor maps and guidance systems hinders independent movement.</w:t>
       </w:r>
     </w:p>
     <w:p>
@@ -181,7 +246,7 @@
           <w:sz w:val="27"/>
           <w:szCs w:val="27"/>
         </w:rPr>
-        <w:t>Indoor Navigation:</w:t>
+        <w:t>Outdoor Wayfinding:</w:t>
       </w:r>
     </w:p>
     <w:p>
@@ -205,7 +270,7 @@
           <w:sz w:val="27"/>
           <w:szCs w:val="27"/>
         </w:rPr>
-        <w:t>Navigating unfamiliar indoor spaces (e.g., offices, malls, hospitals) remains challenging.</w:t>
+        <w:t>Outdoor environments present dynamic challenges (e.g., traffic, intersections, uneven terrain).</w:t>
       </w:r>
     </w:p>
     <w:p>
@@ -229,7 +294,7 @@
           <w:sz w:val="27"/>
           <w:szCs w:val="27"/>
         </w:rPr>
-        <w:t>Lack of reliable indoor maps and guidance systems hinders independent movement.</w:t>
+        <w:t>Solutions must address real-time navigation, route planning, and safety.</w:t>
       </w:r>
     </w:p>
     <w:p>
@@ -255,7 +320,7 @@
           <w:sz w:val="27"/>
           <w:szCs w:val="27"/>
         </w:rPr>
-        <w:t>Outdoor Wayfinding:</w:t>
+        <w:t>User-Friendly Interfaces:</w:t>
       </w:r>
     </w:p>
     <w:p>
@@ -279,7 +344,7 @@
           <w:sz w:val="27"/>
           <w:szCs w:val="27"/>
         </w:rPr>
-        <w:t>Outdoor environments present dynamic challenges (e.g., traffic, intersections, uneven terrain).</w:t>
+        <w:t>Devices should be intuitive and easy to use, considering the diverse needs of visually impaired users.</w:t>
       </w:r>
     </w:p>
     <w:p>
@@ -303,7 +368,7 @@
           <w:sz w:val="27"/>
           <w:szCs w:val="27"/>
         </w:rPr>
-        <w:t>Solutions must address real-time navigation, route planning, and safety.</w:t>
+        <w:t>Voice-based interfaces, haptic feedback, and minimal cognitive load are essential.</w:t>
       </w:r>
     </w:p>
     <w:p>
@@ -329,7 +394,7 @@
           <w:sz w:val="27"/>
           <w:szCs w:val="27"/>
         </w:rPr>
-        <w:t>User-Friendly Interfaces:</w:t>
+        <w:t>Affordability and Accessibility:</w:t>
       </w:r>
     </w:p>
     <w:p>
@@ -353,7 +418,7 @@
           <w:sz w:val="27"/>
           <w:szCs w:val="27"/>
         </w:rPr>
-        <w:t>Devices should be intuitive and easy to use, considering the diverse needs of visually impaired users.</w:t>
+        <w:t>Cost-effective solutions are crucial to ensure widespread adoption.</w:t>
       </w:r>
     </w:p>
     <w:p>
@@ -377,15 +442,11 @@
           <w:sz w:val="27"/>
           <w:szCs w:val="27"/>
         </w:rPr>
-        <w:t>Voice-based interfaces, haptic feedback, and minimal cognitive load are essential.</w:t>
-      </w:r>
-    </w:p>
-    <w:p>
-      <w:pPr>
-        <w:numPr>
-          <w:ilvl w:val="0"/>
-          <w:numId w:val="1"/>
-        </w:numPr>
+        <w:t>Devices should be accessible across socioeconomic backgrounds.</w:t>
+      </w:r>
+    </w:p>
+    <w:p>
+      <w:pPr>
         <w:spacing w:before="100" w:beforeAutospacing="1" w:after="100" w:afterAutospacing="1" w:line="240" w:lineRule="auto"/>
         <w:rPr>
           <w:rFonts w:ascii="Times New Roman" w:eastAsia="Times New Roman" w:hAnsi="Times New Roman" w:cs="Times New Roman"/>
@@ -403,59 +464,15 @@
           <w:sz w:val="27"/>
           <w:szCs w:val="27"/>
         </w:rPr>
-        <w:t>Affordability and Accessibility:</w:t>
-      </w:r>
-    </w:p>
-    <w:p>
-      <w:pPr>
-        <w:numPr>
-          <w:ilvl w:val="1"/>
-          <w:numId w:val="1"/>
-        </w:numPr>
-        <w:spacing w:before="100" w:beforeAutospacing="1" w:after="100" w:afterAutospacing="1" w:line="240" w:lineRule="auto"/>
-        <w:rPr>
-          <w:rFonts w:ascii="Times New Roman" w:eastAsia="Times New Roman" w:hAnsi="Times New Roman" w:cs="Times New Roman"/>
-          <w:color w:val="000000"/>
-          <w:sz w:val="27"/>
-          <w:szCs w:val="27"/>
-        </w:rPr>
-      </w:pPr>
-      <w:r>
-        <w:rPr>
-          <w:rFonts w:ascii="Times New Roman" w:eastAsia="Times New Roman" w:hAnsi="Times New Roman" w:cs="Times New Roman"/>
-          <w:color w:val="000000"/>
-          <w:sz w:val="27"/>
-          <w:szCs w:val="27"/>
-        </w:rPr>
-        <w:t>Cost-effective solutions are crucial to ensure widespread adoption.</w:t>
-      </w:r>
-    </w:p>
-    <w:p>
-      <w:pPr>
-        <w:numPr>
-          <w:ilvl w:val="1"/>
-          <w:numId w:val="1"/>
-        </w:numPr>
-        <w:spacing w:before="100" w:beforeAutospacing="1" w:after="100" w:afterAutospacing="1" w:line="240" w:lineRule="auto"/>
-        <w:rPr>
-          <w:rFonts w:ascii="Times New Roman" w:eastAsia="Times New Roman" w:hAnsi="Times New Roman" w:cs="Times New Roman"/>
-          <w:color w:val="000000"/>
-          <w:sz w:val="27"/>
-          <w:szCs w:val="27"/>
-        </w:rPr>
-      </w:pPr>
-      <w:r>
-        <w:rPr>
-          <w:rFonts w:ascii="Times New Roman" w:eastAsia="Times New Roman" w:hAnsi="Times New Roman" w:cs="Times New Roman"/>
-          <w:color w:val="000000"/>
-          <w:sz w:val="27"/>
-          <w:szCs w:val="27"/>
-        </w:rPr>
-        <w:t>Devices should be accessible across socioeconomic backgrounds.</w:t>
-      </w:r>
-    </w:p>
-    <w:p>
-      <w:pPr>
+        <w:t>Research Objectives:</w:t>
+      </w:r>
+    </w:p>
+    <w:p>
+      <w:pPr>
+        <w:numPr>
+          <w:ilvl w:val="0"/>
+          <w:numId w:val="2"/>
+        </w:numPr>
         <w:spacing w:before="100" w:beforeAutospacing="1" w:after="100" w:afterAutospacing="1" w:line="240" w:lineRule="auto"/>
         <w:rPr>
           <w:rFonts w:ascii="Times New Roman" w:eastAsia="Times New Roman" w:hAnsi="Times New Roman" w:cs="Times New Roman"/>
@@ -473,7 +490,55 @@
           <w:sz w:val="27"/>
           <w:szCs w:val="27"/>
         </w:rPr>
-        <w:t>Research Objectives:</w:t>
+        <w:t>Develop Innovative Navigation Devices:</w:t>
+      </w:r>
+    </w:p>
+    <w:p>
+      <w:pPr>
+        <w:numPr>
+          <w:ilvl w:val="1"/>
+          <w:numId w:val="2"/>
+        </w:numPr>
+        <w:spacing w:before="100" w:beforeAutospacing="1" w:after="100" w:afterAutospacing="1" w:line="240" w:lineRule="auto"/>
+        <w:rPr>
+          <w:rFonts w:ascii="Times New Roman" w:eastAsia="Times New Roman" w:hAnsi="Times New Roman" w:cs="Times New Roman"/>
+          <w:color w:val="000000"/>
+          <w:sz w:val="27"/>
+          <w:szCs w:val="27"/>
+        </w:rPr>
+      </w:pPr>
+      <w:r>
+        <w:rPr>
+          <w:rFonts w:ascii="Times New Roman" w:eastAsia="Times New Roman" w:hAnsi="Times New Roman" w:cs="Times New Roman"/>
+          <w:color w:val="000000"/>
+          <w:sz w:val="27"/>
+          <w:szCs w:val="27"/>
+        </w:rPr>
+        <w:t>Explore novel technologies (e.g., wearable devices, smartphone apps) that enhance navigation accuracy and reliability.</w:t>
+      </w:r>
+    </w:p>
+    <w:p>
+      <w:pPr>
+        <w:numPr>
+          <w:ilvl w:val="1"/>
+          <w:numId w:val="2"/>
+        </w:numPr>
+        <w:spacing w:before="100" w:beforeAutospacing="1" w:after="100" w:afterAutospacing="1" w:line="240" w:lineRule="auto"/>
+        <w:rPr>
+          <w:rFonts w:ascii="Times New Roman" w:eastAsia="Times New Roman" w:hAnsi="Times New Roman" w:cs="Times New Roman"/>
+          <w:color w:val="000000"/>
+          <w:sz w:val="27"/>
+          <w:szCs w:val="27"/>
+        </w:rPr>
+      </w:pPr>
+      <w:r>
+        <w:rPr>
+          <w:rFonts w:ascii="Times New Roman" w:eastAsia="Times New Roman" w:hAnsi="Times New Roman" w:cs="Times New Roman"/>
+          <w:color w:val="000000"/>
+          <w:sz w:val="27"/>
+          <w:szCs w:val="27"/>
+        </w:rPr>
+        <w:t>Investigate sensor fusion (e.g., combining GPS, LiDAR, and inertial sensors) for robust obstacle detection.</w:t>
       </w:r>
     </w:p>
     <w:p>
@@ -499,7 +564,8 @@
           <w:sz w:val="27"/>
           <w:szCs w:val="27"/>
         </w:rPr>
-        <w:t>Develop Innovative Navigation Devices:</w:t>
+        <w:lastRenderedPageBreak/>
+        <w:t>Indoor Navigation Solutions:</w:t>
       </w:r>
     </w:p>
     <w:p>
@@ -523,7 +589,7 @@
           <w:sz w:val="27"/>
           <w:szCs w:val="27"/>
         </w:rPr>
-        <w:t>Explore novel technologies (e.g., wearable devices, smartphone apps) that enhance navigation accuracy and reliability.</w:t>
+        <w:t>Design indoor positioning systems (IPS) that work seamlessly in complex environments.</w:t>
       </w:r>
     </w:p>
     <w:p>
@@ -547,7 +613,7 @@
           <w:sz w:val="27"/>
           <w:szCs w:val="27"/>
         </w:rPr>
-        <w:t>Investigate sensor fusion (e.g., combining GPS, LiDAR, and inertial sensors) for robust obstacle detection.</w:t>
+        <w:t>Create detailed indoor maps and integrate them with navigation tools.</w:t>
       </w:r>
     </w:p>
     <w:p>
@@ -573,7 +639,7 @@
           <w:sz w:val="27"/>
           <w:szCs w:val="27"/>
         </w:rPr>
-        <w:t>Indoor Navigation Solutions:</w:t>
+        <w:t>Human-Computer Interaction (HCI):</w:t>
       </w:r>
     </w:p>
     <w:p>
@@ -597,8 +663,7 @@
           <w:sz w:val="27"/>
           <w:szCs w:val="27"/>
         </w:rPr>
-        <w:lastRenderedPageBreak/>
-        <w:t>Design indoor positioning systems (IPS) that work seamlessly in complex environments.</w:t>
+        <w:t>Study user preferences and usability to design intuitive interfaces.</w:t>
       </w:r>
     </w:p>
     <w:p>
@@ -622,7 +687,7 @@
           <w:sz w:val="27"/>
           <w:szCs w:val="27"/>
         </w:rPr>
-        <w:t>Create detailed indoor maps and integrate them with navigation tools.</w:t>
+        <w:t>Evaluate the effectiveness of voice commands, gestures, and tactile feedback.</w:t>
       </w:r>
     </w:p>
     <w:p>
@@ -648,7 +713,7 @@
           <w:sz w:val="27"/>
           <w:szCs w:val="27"/>
         </w:rPr>
-        <w:t>Human-Computer Interaction (HCI):</w:t>
+        <w:t>Collaboration and User Involvement:</w:t>
       </w:r>
     </w:p>
     <w:p>
@@ -672,7 +737,7 @@
           <w:sz w:val="27"/>
           <w:szCs w:val="27"/>
         </w:rPr>
-        <w:t>Study user preferences and usability to design intuitive interfaces.</w:t>
+        <w:t>Engage visually impaired individuals, mobility trainers, and rehabilitation experts.</w:t>
       </w:r>
     </w:p>
     <w:p>
@@ -696,15 +761,11 @@
           <w:sz w:val="27"/>
           <w:szCs w:val="27"/>
         </w:rPr>
-        <w:t>Evaluate the effectiveness of voice commands, gestures, and tactile feedback.</w:t>
-      </w:r>
-    </w:p>
-    <w:p>
-      <w:pPr>
-        <w:numPr>
-          <w:ilvl w:val="0"/>
-          <w:numId w:val="2"/>
-        </w:numPr>
+        <w:t>Co-create solutions that address real-world challenges.</w:t>
+      </w:r>
+    </w:p>
+    <w:p>
+      <w:pPr>
         <w:spacing w:before="100" w:beforeAutospacing="1" w:after="100" w:afterAutospacing="1" w:line="240" w:lineRule="auto"/>
         <w:rPr>
           <w:rFonts w:ascii="Times New Roman" w:eastAsia="Times New Roman" w:hAnsi="Times New Roman" w:cs="Times New Roman"/>
@@ -722,14 +783,911 @@
           <w:sz w:val="27"/>
           <w:szCs w:val="27"/>
         </w:rPr>
-        <w:t>Collaboration and User Involvement:</w:t>
-      </w:r>
-    </w:p>
-    <w:p>
-      <w:pPr>
-        <w:numPr>
-          <w:ilvl w:val="1"/>
-          <w:numId w:val="2"/>
+        <w:t>Expected Impact:</w:t>
+      </w:r>
+    </w:p>
+    <w:p>
+      <w:pPr>
+        <w:spacing w:before="100" w:beforeAutospacing="1" w:after="100" w:afterAutospacing="1" w:line="240" w:lineRule="auto"/>
+        <w:rPr>
+          <w:rFonts w:ascii="Times New Roman" w:eastAsia="Times New Roman" w:hAnsi="Times New Roman" w:cs="Times New Roman"/>
+          <w:color w:val="000000"/>
+          <w:sz w:val="27"/>
+          <w:szCs w:val="27"/>
+        </w:rPr>
+      </w:pPr>
+      <w:r>
+        <w:rPr>
+          <w:rFonts w:ascii="Times New Roman" w:eastAsia="Times New Roman" w:hAnsi="Times New Roman" w:cs="Times New Roman"/>
+          <w:color w:val="000000"/>
+          <w:sz w:val="27"/>
+          <w:szCs w:val="27"/>
+        </w:rPr>
+        <w:t>The successful development and implementation of advanced navigation devices will empower visually impaired individuals, granting them greater autonomy, safety, and confidence in their daily lives. By addressing the stated challenges, we aim to bridge the gap between existing solutions and the evolving needs of this community.</w:t>
+      </w:r>
+    </w:p>
+    <w:p>
+      <w:pPr>
+        <w:spacing w:before="100" w:beforeAutospacing="1" w:after="100" w:afterAutospacing="1" w:line="240" w:lineRule="auto"/>
+        <w:rPr>
+          <w:rFonts w:ascii="Times New Roman" w:eastAsia="Times New Roman" w:hAnsi="Times New Roman" w:cs="Times New Roman"/>
+          <w:color w:val="000000"/>
+          <w:sz w:val="27"/>
+          <w:szCs w:val="27"/>
+        </w:rPr>
+      </w:pPr>
+      <w:r>
+        <w:rPr>
+          <w:rFonts w:ascii="Times New Roman" w:eastAsia="Times New Roman" w:hAnsi="Times New Roman" w:cs="Times New Roman"/>
+          <w:color w:val="000000"/>
+          <w:sz w:val="27"/>
+          <w:szCs w:val="27"/>
+        </w:rPr>
+        <w:t xml:space="preserve">Remember that collaboration with stakeholders, rigorous testing, and user-centered design are essential for achieving meaningful outcomes in this critical field of research. </w:t>
+      </w:r>
+      <w:r>
+        <w:rPr>
+          <w:rFonts w:ascii="Segoe UI Emoji" w:eastAsia="Times New Roman" w:hAnsi="Segoe UI Emoji" w:cs="Segoe UI Emoji"/>
+          <w:color w:val="000000"/>
+          <w:sz w:val="27"/>
+          <w:szCs w:val="27"/>
+        </w:rPr>
+        <w:t>🌟</w:t>
+      </w:r>
+    </w:p>
+    <w:p/>
+    <w:p>
+      <w:pPr>
+        <w:spacing w:before="100" w:beforeAutospacing="1" w:after="100" w:afterAutospacing="1" w:line="240" w:lineRule="auto"/>
+        <w:rPr>
+          <w:rFonts w:ascii="Times New Roman" w:eastAsia="Times New Roman" w:hAnsi="Times New Roman" w:cs="Times New Roman"/>
+          <w:color w:val="000000"/>
+          <w:sz w:val="27"/>
+          <w:szCs w:val="27"/>
+        </w:rPr>
+      </w:pPr>
+      <w:r>
+        <w:rPr>
+          <w:rFonts w:ascii="Times New Roman" w:eastAsia="Times New Roman" w:hAnsi="Times New Roman" w:cs="Times New Roman"/>
+          <w:color w:val="000000"/>
+          <w:sz w:val="27"/>
+          <w:szCs w:val="27"/>
+        </w:rPr>
+        <w:t>RESEARCH QUESTIONS</w:t>
+      </w:r>
+    </w:p>
+    <w:p>
+      <w:pPr>
+        <w:numPr>
+          <w:ilvl w:val="0"/>
+          <w:numId w:val="3"/>
+        </w:numPr>
+        <w:spacing w:before="100" w:beforeAutospacing="1" w:after="100" w:afterAutospacing="1" w:line="240" w:lineRule="auto"/>
+        <w:rPr>
+          <w:rFonts w:ascii="Times New Roman" w:eastAsia="Times New Roman" w:hAnsi="Times New Roman" w:cs="Times New Roman"/>
+          <w:color w:val="000000"/>
+          <w:sz w:val="27"/>
+          <w:szCs w:val="27"/>
+        </w:rPr>
+      </w:pPr>
+      <w:r>
+        <w:rPr>
+          <w:rFonts w:ascii="Times New Roman" w:eastAsia="Times New Roman" w:hAnsi="Times New Roman" w:cs="Times New Roman"/>
+          <w:b/>
+          <w:bCs/>
+          <w:color w:val="000000"/>
+          <w:sz w:val="27"/>
+          <w:szCs w:val="27"/>
+        </w:rPr>
+        <w:t>Navigation Accuracy and Reliability:</w:t>
+      </w:r>
+    </w:p>
+    <w:p>
+      <w:pPr>
+        <w:numPr>
+          <w:ilvl w:val="1"/>
+          <w:numId w:val="3"/>
+        </w:numPr>
+        <w:spacing w:before="100" w:beforeAutospacing="1" w:after="100" w:afterAutospacing="1" w:line="240" w:lineRule="auto"/>
+        <w:rPr>
+          <w:rFonts w:ascii="Times New Roman" w:eastAsia="Times New Roman" w:hAnsi="Times New Roman" w:cs="Times New Roman"/>
+          <w:color w:val="000000"/>
+          <w:sz w:val="27"/>
+          <w:szCs w:val="27"/>
+        </w:rPr>
+      </w:pPr>
+      <w:r>
+        <w:rPr>
+          <w:rFonts w:ascii="Times New Roman" w:eastAsia="Times New Roman" w:hAnsi="Times New Roman" w:cs="Times New Roman"/>
+          <w:color w:val="000000"/>
+          <w:sz w:val="27"/>
+          <w:szCs w:val="27"/>
+        </w:rPr>
+        <w:t>How can we improve the accuracy of navigation devices for visually impaired individuals?</w:t>
+      </w:r>
+    </w:p>
+    <w:p>
+      <w:pPr>
+        <w:numPr>
+          <w:ilvl w:val="1"/>
+          <w:numId w:val="3"/>
+        </w:numPr>
+        <w:spacing w:before="100" w:beforeAutospacing="1" w:after="100" w:afterAutospacing="1" w:line="240" w:lineRule="auto"/>
+        <w:rPr>
+          <w:rFonts w:ascii="Times New Roman" w:eastAsia="Times New Roman" w:hAnsi="Times New Roman" w:cs="Times New Roman"/>
+          <w:color w:val="000000"/>
+          <w:sz w:val="27"/>
+          <w:szCs w:val="27"/>
+        </w:rPr>
+      </w:pPr>
+      <w:r>
+        <w:rPr>
+          <w:rFonts w:ascii="Times New Roman" w:eastAsia="Times New Roman" w:hAnsi="Times New Roman" w:cs="Times New Roman"/>
+          <w:color w:val="000000"/>
+          <w:sz w:val="27"/>
+          <w:szCs w:val="27"/>
+        </w:rPr>
+        <w:t>What sensor fusion techniques (e.g., combining GPS, LiDAR, and inertial sensors) yield the best results?</w:t>
+      </w:r>
+    </w:p>
+    <w:p>
+      <w:pPr>
+        <w:numPr>
+          <w:ilvl w:val="1"/>
+          <w:numId w:val="3"/>
+        </w:numPr>
+        <w:spacing w:before="100" w:beforeAutospacing="1" w:after="100" w:afterAutospacing="1" w:line="240" w:lineRule="auto"/>
+        <w:rPr>
+          <w:rFonts w:ascii="Times New Roman" w:eastAsia="Times New Roman" w:hAnsi="Times New Roman" w:cs="Times New Roman"/>
+          <w:color w:val="000000"/>
+          <w:sz w:val="27"/>
+          <w:szCs w:val="27"/>
+        </w:rPr>
+      </w:pPr>
+      <w:r>
+        <w:rPr>
+          <w:rFonts w:ascii="Times New Roman" w:eastAsia="Times New Roman" w:hAnsi="Times New Roman" w:cs="Times New Roman"/>
+          <w:color w:val="000000"/>
+          <w:sz w:val="27"/>
+          <w:szCs w:val="27"/>
+        </w:rPr>
+        <w:t>How do different environmental conditions (e.g., indoor vs. outdoor) impact navigation accuracy?</w:t>
+      </w:r>
+    </w:p>
+    <w:p>
+      <w:pPr>
+        <w:numPr>
+          <w:ilvl w:val="0"/>
+          <w:numId w:val="3"/>
+        </w:numPr>
+        <w:spacing w:before="100" w:beforeAutospacing="1" w:after="100" w:afterAutospacing="1" w:line="240" w:lineRule="auto"/>
+        <w:rPr>
+          <w:rFonts w:ascii="Times New Roman" w:eastAsia="Times New Roman" w:hAnsi="Times New Roman" w:cs="Times New Roman"/>
+          <w:color w:val="000000"/>
+          <w:sz w:val="27"/>
+          <w:szCs w:val="27"/>
+        </w:rPr>
+      </w:pPr>
+      <w:r>
+        <w:rPr>
+          <w:rFonts w:ascii="Times New Roman" w:eastAsia="Times New Roman" w:hAnsi="Times New Roman" w:cs="Times New Roman"/>
+          <w:b/>
+          <w:bCs/>
+          <w:color w:val="000000"/>
+          <w:sz w:val="27"/>
+          <w:szCs w:val="27"/>
+        </w:rPr>
+        <w:t>Obstacle Detection and Avoidance:</w:t>
+      </w:r>
+    </w:p>
+    <w:p>
+      <w:pPr>
+        <w:numPr>
+          <w:ilvl w:val="1"/>
+          <w:numId w:val="3"/>
+        </w:numPr>
+        <w:spacing w:before="100" w:beforeAutospacing="1" w:after="100" w:afterAutospacing="1" w:line="240" w:lineRule="auto"/>
+        <w:rPr>
+          <w:rFonts w:ascii="Times New Roman" w:eastAsia="Times New Roman" w:hAnsi="Times New Roman" w:cs="Times New Roman"/>
+          <w:color w:val="000000"/>
+          <w:sz w:val="27"/>
+          <w:szCs w:val="27"/>
+        </w:rPr>
+      </w:pPr>
+      <w:r>
+        <w:rPr>
+          <w:rFonts w:ascii="Times New Roman" w:eastAsia="Times New Roman" w:hAnsi="Times New Roman" w:cs="Times New Roman"/>
+          <w:color w:val="000000"/>
+          <w:sz w:val="27"/>
+          <w:szCs w:val="27"/>
+        </w:rPr>
+        <w:t>What innovative approaches can enhance obstacle detection for visually impaired users?</w:t>
+      </w:r>
+    </w:p>
+    <w:p>
+      <w:pPr>
+        <w:numPr>
+          <w:ilvl w:val="1"/>
+          <w:numId w:val="3"/>
+        </w:numPr>
+        <w:spacing w:before="100" w:beforeAutospacing="1" w:after="100" w:afterAutospacing="1" w:line="240" w:lineRule="auto"/>
+        <w:rPr>
+          <w:rFonts w:ascii="Times New Roman" w:eastAsia="Times New Roman" w:hAnsi="Times New Roman" w:cs="Times New Roman"/>
+          <w:color w:val="000000"/>
+          <w:sz w:val="27"/>
+          <w:szCs w:val="27"/>
+        </w:rPr>
+      </w:pPr>
+      <w:r>
+        <w:rPr>
+          <w:rFonts w:ascii="Times New Roman" w:eastAsia="Times New Roman" w:hAnsi="Times New Roman" w:cs="Times New Roman"/>
+          <w:color w:val="000000"/>
+          <w:sz w:val="27"/>
+          <w:szCs w:val="27"/>
+        </w:rPr>
+        <w:t>How can we create real-time feedback systems to help users avoid obstacles such as curbs, stairs, and low-hanging branches?</w:t>
+      </w:r>
+    </w:p>
+    <w:p>
+      <w:pPr>
+        <w:numPr>
+          <w:ilvl w:val="0"/>
+          <w:numId w:val="3"/>
+        </w:numPr>
+        <w:spacing w:before="100" w:beforeAutospacing="1" w:after="100" w:afterAutospacing="1" w:line="240" w:lineRule="auto"/>
+        <w:rPr>
+          <w:rFonts w:ascii="Times New Roman" w:eastAsia="Times New Roman" w:hAnsi="Times New Roman" w:cs="Times New Roman"/>
+          <w:color w:val="000000"/>
+          <w:sz w:val="27"/>
+          <w:szCs w:val="27"/>
+        </w:rPr>
+      </w:pPr>
+      <w:r>
+        <w:rPr>
+          <w:rFonts w:ascii="Times New Roman" w:eastAsia="Times New Roman" w:hAnsi="Times New Roman" w:cs="Times New Roman"/>
+          <w:b/>
+          <w:bCs/>
+          <w:color w:val="000000"/>
+          <w:sz w:val="27"/>
+          <w:szCs w:val="27"/>
+        </w:rPr>
+        <w:t>Indoor Positioning Systems (IPS):</w:t>
+      </w:r>
+    </w:p>
+    <w:p>
+      <w:pPr>
+        <w:numPr>
+          <w:ilvl w:val="1"/>
+          <w:numId w:val="3"/>
+        </w:numPr>
+        <w:spacing w:before="100" w:beforeAutospacing="1" w:after="100" w:afterAutospacing="1" w:line="240" w:lineRule="auto"/>
+        <w:rPr>
+          <w:rFonts w:ascii="Times New Roman" w:eastAsia="Times New Roman" w:hAnsi="Times New Roman" w:cs="Times New Roman"/>
+          <w:color w:val="000000"/>
+          <w:sz w:val="27"/>
+          <w:szCs w:val="27"/>
+        </w:rPr>
+      </w:pPr>
+      <w:r>
+        <w:rPr>
+          <w:rFonts w:ascii="Times New Roman" w:eastAsia="Times New Roman" w:hAnsi="Times New Roman" w:cs="Times New Roman"/>
+          <w:color w:val="000000"/>
+          <w:sz w:val="27"/>
+          <w:szCs w:val="27"/>
+        </w:rPr>
+        <w:t>What are the challenges in designing IPS for complex indoor environments (e.g., malls, hospitals, offices)?</w:t>
+      </w:r>
+    </w:p>
+    <w:p>
+      <w:pPr>
+        <w:numPr>
+          <w:ilvl w:val="1"/>
+          <w:numId w:val="3"/>
+        </w:numPr>
+        <w:spacing w:before="100" w:beforeAutospacing="1" w:after="100" w:afterAutospacing="1" w:line="240" w:lineRule="auto"/>
+        <w:rPr>
+          <w:rFonts w:ascii="Times New Roman" w:eastAsia="Times New Roman" w:hAnsi="Times New Roman" w:cs="Times New Roman"/>
+          <w:color w:val="000000"/>
+          <w:sz w:val="27"/>
+          <w:szCs w:val="27"/>
+        </w:rPr>
+      </w:pPr>
+      <w:r>
+        <w:rPr>
+          <w:rFonts w:ascii="Times New Roman" w:eastAsia="Times New Roman" w:hAnsi="Times New Roman" w:cs="Times New Roman"/>
+          <w:color w:val="000000"/>
+          <w:sz w:val="27"/>
+          <w:szCs w:val="27"/>
+        </w:rPr>
+        <w:t>How can we create reliable indoor maps and integrate them with navigation tools?</w:t>
+      </w:r>
+    </w:p>
+    <w:p>
+      <w:pPr>
+        <w:numPr>
+          <w:ilvl w:val="0"/>
+          <w:numId w:val="3"/>
+        </w:numPr>
+        <w:spacing w:before="100" w:beforeAutospacing="1" w:after="100" w:afterAutospacing="1" w:line="240" w:lineRule="auto"/>
+        <w:rPr>
+          <w:rFonts w:ascii="Times New Roman" w:eastAsia="Times New Roman" w:hAnsi="Times New Roman" w:cs="Times New Roman"/>
+          <w:color w:val="000000"/>
+          <w:sz w:val="27"/>
+          <w:szCs w:val="27"/>
+        </w:rPr>
+      </w:pPr>
+      <w:r>
+        <w:rPr>
+          <w:rFonts w:ascii="Times New Roman" w:eastAsia="Times New Roman" w:hAnsi="Times New Roman" w:cs="Times New Roman"/>
+          <w:b/>
+          <w:bCs/>
+          <w:color w:val="000000"/>
+          <w:sz w:val="27"/>
+          <w:szCs w:val="27"/>
+        </w:rPr>
+        <w:t>User-Centered Design:</w:t>
+      </w:r>
+    </w:p>
+    <w:p>
+      <w:pPr>
+        <w:numPr>
+          <w:ilvl w:val="1"/>
+          <w:numId w:val="3"/>
+        </w:numPr>
+        <w:spacing w:before="100" w:beforeAutospacing="1" w:after="100" w:afterAutospacing="1" w:line="240" w:lineRule="auto"/>
+        <w:rPr>
+          <w:rFonts w:ascii="Times New Roman" w:eastAsia="Times New Roman" w:hAnsi="Times New Roman" w:cs="Times New Roman"/>
+          <w:color w:val="000000"/>
+          <w:sz w:val="27"/>
+          <w:szCs w:val="27"/>
+        </w:rPr>
+      </w:pPr>
+      <w:r>
+        <w:rPr>
+          <w:rFonts w:ascii="Times New Roman" w:eastAsia="Times New Roman" w:hAnsi="Times New Roman" w:cs="Times New Roman"/>
+          <w:color w:val="000000"/>
+          <w:sz w:val="27"/>
+          <w:szCs w:val="27"/>
+        </w:rPr>
+        <w:t>What are the preferred interaction modalities for visually impaired users (e.g., voice commands, gestures, tactile feedback)?</w:t>
+      </w:r>
+    </w:p>
+    <w:p>
+      <w:pPr>
+        <w:numPr>
+          <w:ilvl w:val="1"/>
+          <w:numId w:val="3"/>
+        </w:numPr>
+        <w:spacing w:before="100" w:beforeAutospacing="1" w:after="100" w:afterAutospacing="1" w:line="240" w:lineRule="auto"/>
+        <w:rPr>
+          <w:rFonts w:ascii="Times New Roman" w:eastAsia="Times New Roman" w:hAnsi="Times New Roman" w:cs="Times New Roman"/>
+          <w:color w:val="000000"/>
+          <w:sz w:val="27"/>
+          <w:szCs w:val="27"/>
+        </w:rPr>
+      </w:pPr>
+      <w:r>
+        <w:rPr>
+          <w:rFonts w:ascii="Times New Roman" w:eastAsia="Times New Roman" w:hAnsi="Times New Roman" w:cs="Times New Roman"/>
+          <w:color w:val="000000"/>
+          <w:sz w:val="27"/>
+          <w:szCs w:val="27"/>
+        </w:rPr>
+        <w:t>How can we ensure that navigation devices are intuitive and user-friendly?</w:t>
+      </w:r>
+    </w:p>
+    <w:p>
+      <w:pPr>
+        <w:numPr>
+          <w:ilvl w:val="0"/>
+          <w:numId w:val="3"/>
+        </w:numPr>
+        <w:spacing w:before="100" w:beforeAutospacing="1" w:after="100" w:afterAutospacing="1" w:line="240" w:lineRule="auto"/>
+        <w:rPr>
+          <w:rFonts w:ascii="Times New Roman" w:eastAsia="Times New Roman" w:hAnsi="Times New Roman" w:cs="Times New Roman"/>
+          <w:color w:val="000000"/>
+          <w:sz w:val="27"/>
+          <w:szCs w:val="27"/>
+        </w:rPr>
+      </w:pPr>
+      <w:r>
+        <w:rPr>
+          <w:rFonts w:ascii="Times New Roman" w:eastAsia="Times New Roman" w:hAnsi="Times New Roman" w:cs="Times New Roman"/>
+          <w:b/>
+          <w:bCs/>
+          <w:color w:val="000000"/>
+          <w:sz w:val="27"/>
+          <w:szCs w:val="27"/>
+        </w:rPr>
+        <w:t>Cost-Effectiveness and Accessibility:</w:t>
+      </w:r>
+    </w:p>
+    <w:p>
+      <w:pPr>
+        <w:numPr>
+          <w:ilvl w:val="1"/>
+          <w:numId w:val="3"/>
+        </w:numPr>
+        <w:spacing w:before="100" w:beforeAutospacing="1" w:after="100" w:afterAutospacing="1" w:line="240" w:lineRule="auto"/>
+        <w:rPr>
+          <w:rFonts w:ascii="Times New Roman" w:eastAsia="Times New Roman" w:hAnsi="Times New Roman" w:cs="Times New Roman"/>
+          <w:color w:val="000000"/>
+          <w:sz w:val="27"/>
+          <w:szCs w:val="27"/>
+        </w:rPr>
+      </w:pPr>
+      <w:r>
+        <w:rPr>
+          <w:rFonts w:ascii="Times New Roman" w:eastAsia="Times New Roman" w:hAnsi="Times New Roman" w:cs="Times New Roman"/>
+          <w:color w:val="000000"/>
+          <w:sz w:val="27"/>
+          <w:szCs w:val="27"/>
+        </w:rPr>
+        <w:t>How can we develop affordable solutions that cater to diverse socioeconomic backgrounds?</w:t>
+      </w:r>
+    </w:p>
+    <w:p>
+      <w:pPr>
+        <w:numPr>
+          <w:ilvl w:val="1"/>
+          <w:numId w:val="3"/>
+        </w:numPr>
+        <w:spacing w:before="100" w:beforeAutospacing="1" w:after="100" w:afterAutospacing="1" w:line="240" w:lineRule="auto"/>
+        <w:rPr>
+          <w:rFonts w:ascii="Times New Roman" w:eastAsia="Times New Roman" w:hAnsi="Times New Roman" w:cs="Times New Roman"/>
+          <w:color w:val="000000"/>
+          <w:sz w:val="27"/>
+          <w:szCs w:val="27"/>
+        </w:rPr>
+      </w:pPr>
+      <w:r>
+        <w:rPr>
+          <w:rFonts w:ascii="Times New Roman" w:eastAsia="Times New Roman" w:hAnsi="Times New Roman" w:cs="Times New Roman"/>
+          <w:color w:val="000000"/>
+          <w:sz w:val="27"/>
+          <w:szCs w:val="27"/>
+        </w:rPr>
+        <w:t>What strategies can promote widespread adoption of navigation aids?</w:t>
+      </w:r>
+    </w:p>
+    <w:p>
+      <w:pPr>
+        <w:numPr>
+          <w:ilvl w:val="0"/>
+          <w:numId w:val="3"/>
+        </w:numPr>
+        <w:spacing w:before="100" w:beforeAutospacing="1" w:after="100" w:afterAutospacing="1" w:line="240" w:lineRule="auto"/>
+        <w:rPr>
+          <w:rFonts w:ascii="Times New Roman" w:eastAsia="Times New Roman" w:hAnsi="Times New Roman" w:cs="Times New Roman"/>
+          <w:color w:val="000000"/>
+          <w:sz w:val="27"/>
+          <w:szCs w:val="27"/>
+        </w:rPr>
+      </w:pPr>
+      <w:r>
+        <w:rPr>
+          <w:rFonts w:ascii="Times New Roman" w:eastAsia="Times New Roman" w:hAnsi="Times New Roman" w:cs="Times New Roman"/>
+          <w:b/>
+          <w:bCs/>
+          <w:color w:val="000000"/>
+          <w:sz w:val="27"/>
+          <w:szCs w:val="27"/>
+        </w:rPr>
+        <w:t>Collaboration and Stakeholder Involvement:</w:t>
+      </w:r>
+    </w:p>
+    <w:p>
+      <w:pPr>
+        <w:numPr>
+          <w:ilvl w:val="1"/>
+          <w:numId w:val="3"/>
+        </w:numPr>
+        <w:spacing w:before="100" w:beforeAutospacing="1" w:after="100" w:afterAutospacing="1" w:line="240" w:lineRule="auto"/>
+        <w:rPr>
+          <w:rFonts w:ascii="Times New Roman" w:eastAsia="Times New Roman" w:hAnsi="Times New Roman" w:cs="Times New Roman"/>
+          <w:color w:val="000000"/>
+          <w:sz w:val="27"/>
+          <w:szCs w:val="27"/>
+        </w:rPr>
+      </w:pPr>
+      <w:r>
+        <w:rPr>
+          <w:rFonts w:ascii="Times New Roman" w:eastAsia="Times New Roman" w:hAnsi="Times New Roman" w:cs="Times New Roman"/>
+          <w:color w:val="000000"/>
+          <w:sz w:val="27"/>
+          <w:szCs w:val="27"/>
+        </w:rPr>
+        <w:t>How can we actively engage visually impaired individuals, mobility trainers, and rehabilitation experts in the design process?</w:t>
+      </w:r>
+    </w:p>
+    <w:p>
+      <w:pPr>
+        <w:numPr>
+          <w:ilvl w:val="1"/>
+          <w:numId w:val="3"/>
+        </w:numPr>
+        <w:spacing w:before="100" w:beforeAutospacing="1" w:after="100" w:afterAutospacing="1" w:line="240" w:lineRule="auto"/>
+        <w:rPr>
+          <w:rFonts w:ascii="Times New Roman" w:eastAsia="Times New Roman" w:hAnsi="Times New Roman" w:cs="Times New Roman"/>
+          <w:color w:val="000000"/>
+          <w:sz w:val="27"/>
+          <w:szCs w:val="27"/>
+        </w:rPr>
+      </w:pPr>
+      <w:r>
+        <w:rPr>
+          <w:rFonts w:ascii="Times New Roman" w:eastAsia="Times New Roman" w:hAnsi="Times New Roman" w:cs="Times New Roman"/>
+          <w:color w:val="000000"/>
+          <w:sz w:val="27"/>
+          <w:szCs w:val="27"/>
+        </w:rPr>
+        <w:t>What insights can they provide to address real-world challenges effectively?</w:t>
+      </w:r>
+    </w:p>
+    <w:p>
+      <w:pPr>
+        <w:spacing w:before="100" w:beforeAutospacing="1" w:after="100" w:afterAutospacing="1" w:line="240" w:lineRule="auto"/>
+        <w:rPr>
+          <w:rFonts w:ascii="Times New Roman" w:eastAsia="Times New Roman" w:hAnsi="Times New Roman" w:cs="Times New Roman"/>
+          <w:color w:val="000000"/>
+          <w:sz w:val="27"/>
+          <w:szCs w:val="27"/>
+        </w:rPr>
+      </w:pPr>
+      <w:r>
+        <w:rPr>
+          <w:rFonts w:ascii="Times New Roman" w:eastAsia="Times New Roman" w:hAnsi="Times New Roman" w:cs="Times New Roman"/>
+          <w:color w:val="000000"/>
+          <w:sz w:val="27"/>
+          <w:szCs w:val="27"/>
+        </w:rPr>
+        <w:t xml:space="preserve">Remember that addressing these research questions will contribute to creating impactful solutions that empower visually impaired individuals in their daily lives. </w:t>
+      </w:r>
+      <w:r>
+        <w:rPr>
+          <w:rFonts w:ascii="Segoe UI Emoji" w:eastAsia="Times New Roman" w:hAnsi="Segoe UI Emoji" w:cs="Segoe UI Emoji"/>
+          <w:color w:val="000000"/>
+          <w:sz w:val="27"/>
+          <w:szCs w:val="27"/>
+        </w:rPr>
+        <w:t>🌟</w:t>
+      </w:r>
+    </w:p>
+    <w:p/>
+    <w:p>
+      <w:r>
+        <w:t>OBJECTIVES</w:t>
+      </w:r>
+    </w:p>
+    <w:p>
+      <w:pPr>
+        <w:spacing w:before="100" w:beforeAutospacing="1" w:after="100" w:afterAutospacing="1" w:line="240" w:lineRule="auto"/>
+        <w:rPr>
+          <w:rFonts w:ascii="Times New Roman" w:eastAsia="Times New Roman" w:hAnsi="Times New Roman" w:cs="Times New Roman"/>
+          <w:color w:val="000000"/>
+          <w:sz w:val="27"/>
+          <w:szCs w:val="27"/>
+        </w:rPr>
+      </w:pPr>
+      <w:r>
+        <w:rPr>
+          <w:rFonts w:ascii="Times New Roman" w:eastAsia="Times New Roman" w:hAnsi="Times New Roman" w:cs="Times New Roman"/>
+          <w:color w:val="000000"/>
+          <w:sz w:val="27"/>
+          <w:szCs w:val="27"/>
+        </w:rPr>
+        <w:t xml:space="preserve">Certainly! Here are the research objectives for your study on </w:t>
+      </w:r>
+      <w:r>
+        <w:rPr>
+          <w:rFonts w:ascii="Times New Roman" w:eastAsia="Times New Roman" w:hAnsi="Times New Roman" w:cs="Times New Roman"/>
+          <w:b/>
+          <w:bCs/>
+          <w:color w:val="000000"/>
+          <w:sz w:val="27"/>
+          <w:szCs w:val="27"/>
+        </w:rPr>
+        <w:t>devices to aid navigation for the visually impaired</w:t>
+      </w:r>
+      <w:r>
+        <w:rPr>
+          <w:rFonts w:ascii="Times New Roman" w:eastAsia="Times New Roman" w:hAnsi="Times New Roman" w:cs="Times New Roman"/>
+          <w:color w:val="000000"/>
+          <w:sz w:val="27"/>
+          <w:szCs w:val="27"/>
+        </w:rPr>
+        <w:t>:</w:t>
+      </w:r>
+    </w:p>
+    <w:p>
+      <w:pPr>
+        <w:numPr>
+          <w:ilvl w:val="0"/>
+          <w:numId w:val="4"/>
+        </w:numPr>
+        <w:spacing w:before="100" w:beforeAutospacing="1" w:after="100" w:afterAutospacing="1" w:line="240" w:lineRule="auto"/>
+        <w:rPr>
+          <w:rFonts w:ascii="Times New Roman" w:eastAsia="Times New Roman" w:hAnsi="Times New Roman" w:cs="Times New Roman"/>
+          <w:color w:val="000000"/>
+          <w:sz w:val="27"/>
+          <w:szCs w:val="27"/>
+        </w:rPr>
+      </w:pPr>
+      <w:r>
+        <w:rPr>
+          <w:rFonts w:ascii="Times New Roman" w:eastAsia="Times New Roman" w:hAnsi="Times New Roman" w:cs="Times New Roman"/>
+          <w:b/>
+          <w:bCs/>
+          <w:color w:val="000000"/>
+          <w:sz w:val="27"/>
+          <w:szCs w:val="27"/>
+        </w:rPr>
+        <w:t>Develop Innovative Navigation Devices</w:t>
+      </w:r>
+      <w:r>
+        <w:rPr>
+          <w:rFonts w:ascii="Times New Roman" w:eastAsia="Times New Roman" w:hAnsi="Times New Roman" w:cs="Times New Roman"/>
+          <w:color w:val="000000"/>
+          <w:sz w:val="27"/>
+          <w:szCs w:val="27"/>
+        </w:rPr>
+        <w:t>:</w:t>
+      </w:r>
+    </w:p>
+    <w:p>
+      <w:pPr>
+        <w:numPr>
+          <w:ilvl w:val="1"/>
+          <w:numId w:val="4"/>
+        </w:numPr>
+        <w:spacing w:before="100" w:beforeAutospacing="1" w:after="100" w:afterAutospacing="1" w:line="240" w:lineRule="auto"/>
+        <w:rPr>
+          <w:rFonts w:ascii="Times New Roman" w:eastAsia="Times New Roman" w:hAnsi="Times New Roman" w:cs="Times New Roman"/>
+          <w:color w:val="000000"/>
+          <w:sz w:val="27"/>
+          <w:szCs w:val="27"/>
+        </w:rPr>
+      </w:pPr>
+      <w:r>
+        <w:rPr>
+          <w:rFonts w:ascii="Times New Roman" w:eastAsia="Times New Roman" w:hAnsi="Times New Roman" w:cs="Times New Roman"/>
+          <w:color w:val="000000"/>
+          <w:sz w:val="27"/>
+          <w:szCs w:val="27"/>
+        </w:rPr>
+        <w:t>Explore novel technologies (e.g., wearable devices, smartphone apps) that enhance navigation accuracy and reliability.</w:t>
+      </w:r>
+    </w:p>
+    <w:p>
+      <w:pPr>
+        <w:numPr>
+          <w:ilvl w:val="1"/>
+          <w:numId w:val="4"/>
+        </w:numPr>
+        <w:spacing w:before="100" w:beforeAutospacing="1" w:after="100" w:afterAutospacing="1" w:line="240" w:lineRule="auto"/>
+        <w:rPr>
+          <w:rFonts w:ascii="Times New Roman" w:eastAsia="Times New Roman" w:hAnsi="Times New Roman" w:cs="Times New Roman"/>
+          <w:color w:val="000000"/>
+          <w:sz w:val="27"/>
+          <w:szCs w:val="27"/>
+        </w:rPr>
+      </w:pPr>
+      <w:r>
+        <w:rPr>
+          <w:rFonts w:ascii="Times New Roman" w:eastAsia="Times New Roman" w:hAnsi="Times New Roman" w:cs="Times New Roman"/>
+          <w:color w:val="000000"/>
+          <w:sz w:val="27"/>
+          <w:szCs w:val="27"/>
+        </w:rPr>
+        <w:t>Investigate sensor fusion (e.g., combining GPS, LiDAR, and inertial sensors) for robust obstacle detection.</w:t>
+      </w:r>
+    </w:p>
+    <w:p>
+      <w:pPr>
+        <w:numPr>
+          <w:ilvl w:val="0"/>
+          <w:numId w:val="4"/>
+        </w:numPr>
+        <w:spacing w:before="100" w:beforeAutospacing="1" w:after="100" w:afterAutospacing="1" w:line="240" w:lineRule="auto"/>
+        <w:rPr>
+          <w:rFonts w:ascii="Times New Roman" w:eastAsia="Times New Roman" w:hAnsi="Times New Roman" w:cs="Times New Roman"/>
+          <w:color w:val="000000"/>
+          <w:sz w:val="27"/>
+          <w:szCs w:val="27"/>
+        </w:rPr>
+      </w:pPr>
+      <w:r>
+        <w:rPr>
+          <w:rFonts w:ascii="Times New Roman" w:eastAsia="Times New Roman" w:hAnsi="Times New Roman" w:cs="Times New Roman"/>
+          <w:b/>
+          <w:bCs/>
+          <w:color w:val="000000"/>
+          <w:sz w:val="27"/>
+          <w:szCs w:val="27"/>
+        </w:rPr>
+        <w:t>Indoor Navigation Solutions</w:t>
+      </w:r>
+      <w:r>
+        <w:rPr>
+          <w:rFonts w:ascii="Times New Roman" w:eastAsia="Times New Roman" w:hAnsi="Times New Roman" w:cs="Times New Roman"/>
+          <w:color w:val="000000"/>
+          <w:sz w:val="27"/>
+          <w:szCs w:val="27"/>
+        </w:rPr>
+        <w:t>:</w:t>
+      </w:r>
+    </w:p>
+    <w:p>
+      <w:pPr>
+        <w:numPr>
+          <w:ilvl w:val="1"/>
+          <w:numId w:val="4"/>
+        </w:numPr>
+        <w:spacing w:before="100" w:beforeAutospacing="1" w:after="100" w:afterAutospacing="1" w:line="240" w:lineRule="auto"/>
+        <w:rPr>
+          <w:rFonts w:ascii="Times New Roman" w:eastAsia="Times New Roman" w:hAnsi="Times New Roman" w:cs="Times New Roman"/>
+          <w:color w:val="000000"/>
+          <w:sz w:val="27"/>
+          <w:szCs w:val="27"/>
+        </w:rPr>
+      </w:pPr>
+      <w:r>
+        <w:rPr>
+          <w:rFonts w:ascii="Times New Roman" w:eastAsia="Times New Roman" w:hAnsi="Times New Roman" w:cs="Times New Roman"/>
+          <w:color w:val="000000"/>
+          <w:sz w:val="27"/>
+          <w:szCs w:val="27"/>
+        </w:rPr>
+        <w:t>Design indoor positioning systems (IPS) that work seamlessly in complex environments.</w:t>
+      </w:r>
+    </w:p>
+    <w:p>
+      <w:pPr>
+        <w:numPr>
+          <w:ilvl w:val="1"/>
+          <w:numId w:val="4"/>
+        </w:numPr>
+        <w:spacing w:before="100" w:beforeAutospacing="1" w:after="100" w:afterAutospacing="1" w:line="240" w:lineRule="auto"/>
+        <w:rPr>
+          <w:rFonts w:ascii="Times New Roman" w:eastAsia="Times New Roman" w:hAnsi="Times New Roman" w:cs="Times New Roman"/>
+          <w:color w:val="000000"/>
+          <w:sz w:val="27"/>
+          <w:szCs w:val="27"/>
+        </w:rPr>
+      </w:pPr>
+      <w:r>
+        <w:rPr>
+          <w:rFonts w:ascii="Times New Roman" w:eastAsia="Times New Roman" w:hAnsi="Times New Roman" w:cs="Times New Roman"/>
+          <w:color w:val="000000"/>
+          <w:sz w:val="27"/>
+          <w:szCs w:val="27"/>
+        </w:rPr>
+        <w:t>Create detailed indoor maps and integrate them with navigation tools.</w:t>
+      </w:r>
+    </w:p>
+    <w:p>
+      <w:pPr>
+        <w:numPr>
+          <w:ilvl w:val="0"/>
+          <w:numId w:val="4"/>
+        </w:numPr>
+        <w:spacing w:before="100" w:beforeAutospacing="1" w:after="100" w:afterAutospacing="1" w:line="240" w:lineRule="auto"/>
+        <w:rPr>
+          <w:rFonts w:ascii="Times New Roman" w:eastAsia="Times New Roman" w:hAnsi="Times New Roman" w:cs="Times New Roman"/>
+          <w:color w:val="000000"/>
+          <w:sz w:val="27"/>
+          <w:szCs w:val="27"/>
+        </w:rPr>
+      </w:pPr>
+      <w:r>
+        <w:rPr>
+          <w:rFonts w:ascii="Times New Roman" w:eastAsia="Times New Roman" w:hAnsi="Times New Roman" w:cs="Times New Roman"/>
+          <w:b/>
+          <w:bCs/>
+          <w:color w:val="000000"/>
+          <w:sz w:val="27"/>
+          <w:szCs w:val="27"/>
+        </w:rPr>
+        <w:t>Human-Computer Interaction (HCI)</w:t>
+      </w:r>
+      <w:r>
+        <w:rPr>
+          <w:rFonts w:ascii="Times New Roman" w:eastAsia="Times New Roman" w:hAnsi="Times New Roman" w:cs="Times New Roman"/>
+          <w:color w:val="000000"/>
+          <w:sz w:val="27"/>
+          <w:szCs w:val="27"/>
+        </w:rPr>
+        <w:t>:</w:t>
+      </w:r>
+    </w:p>
+    <w:p>
+      <w:pPr>
+        <w:numPr>
+          <w:ilvl w:val="1"/>
+          <w:numId w:val="4"/>
+        </w:numPr>
+        <w:spacing w:before="100" w:beforeAutospacing="1" w:after="100" w:afterAutospacing="1" w:line="240" w:lineRule="auto"/>
+        <w:rPr>
+          <w:rFonts w:ascii="Times New Roman" w:eastAsia="Times New Roman" w:hAnsi="Times New Roman" w:cs="Times New Roman"/>
+          <w:color w:val="000000"/>
+          <w:sz w:val="27"/>
+          <w:szCs w:val="27"/>
+        </w:rPr>
+      </w:pPr>
+      <w:r>
+        <w:rPr>
+          <w:rFonts w:ascii="Times New Roman" w:eastAsia="Times New Roman" w:hAnsi="Times New Roman" w:cs="Times New Roman"/>
+          <w:color w:val="000000"/>
+          <w:sz w:val="27"/>
+          <w:szCs w:val="27"/>
+        </w:rPr>
+        <w:t>Study user preferences and usability to design intuitive interfaces.</w:t>
+      </w:r>
+    </w:p>
+    <w:p>
+      <w:pPr>
+        <w:numPr>
+          <w:ilvl w:val="1"/>
+          <w:numId w:val="4"/>
+        </w:numPr>
+        <w:spacing w:before="100" w:beforeAutospacing="1" w:after="100" w:afterAutospacing="1" w:line="240" w:lineRule="auto"/>
+        <w:rPr>
+          <w:rFonts w:ascii="Times New Roman" w:eastAsia="Times New Roman" w:hAnsi="Times New Roman" w:cs="Times New Roman"/>
+          <w:color w:val="000000"/>
+          <w:sz w:val="27"/>
+          <w:szCs w:val="27"/>
+        </w:rPr>
+      </w:pPr>
+      <w:r>
+        <w:rPr>
+          <w:rFonts w:ascii="Times New Roman" w:eastAsia="Times New Roman" w:hAnsi="Times New Roman" w:cs="Times New Roman"/>
+          <w:color w:val="000000"/>
+          <w:sz w:val="27"/>
+          <w:szCs w:val="27"/>
+        </w:rPr>
+        <w:t>Evaluate the effectiveness of voice commands, gestures, and tactile feedback.</w:t>
+      </w:r>
+    </w:p>
+    <w:p>
+      <w:pPr>
+        <w:numPr>
+          <w:ilvl w:val="0"/>
+          <w:numId w:val="4"/>
+        </w:numPr>
+        <w:spacing w:before="100" w:beforeAutospacing="1" w:after="100" w:afterAutospacing="1" w:line="240" w:lineRule="auto"/>
+        <w:rPr>
+          <w:rFonts w:ascii="Times New Roman" w:eastAsia="Times New Roman" w:hAnsi="Times New Roman" w:cs="Times New Roman"/>
+          <w:color w:val="000000"/>
+          <w:sz w:val="27"/>
+          <w:szCs w:val="27"/>
+        </w:rPr>
+      </w:pPr>
+      <w:r>
+        <w:rPr>
+          <w:rFonts w:ascii="Times New Roman" w:eastAsia="Times New Roman" w:hAnsi="Times New Roman" w:cs="Times New Roman"/>
+          <w:b/>
+          <w:bCs/>
+          <w:color w:val="000000"/>
+          <w:sz w:val="27"/>
+          <w:szCs w:val="27"/>
+        </w:rPr>
+        <w:t>Collaboration and User Involvement</w:t>
+      </w:r>
+      <w:r>
+        <w:rPr>
+          <w:rFonts w:ascii="Times New Roman" w:eastAsia="Times New Roman" w:hAnsi="Times New Roman" w:cs="Times New Roman"/>
+          <w:color w:val="000000"/>
+          <w:sz w:val="27"/>
+          <w:szCs w:val="27"/>
+        </w:rPr>
+        <w:t>:</w:t>
+      </w:r>
+    </w:p>
+    <w:p>
+      <w:pPr>
+        <w:numPr>
+          <w:ilvl w:val="1"/>
+          <w:numId w:val="4"/>
         </w:numPr>
         <w:spacing w:before="100" w:beforeAutospacing="1" w:after="100" w:afterAutospacing="1" w:line="240" w:lineRule="auto"/>
         <w:rPr>
@@ -753,7 +1711,7 @@
       <w:pPr>
         <w:numPr>
           <w:ilvl w:val="1"/>
-          <w:numId w:val="2"/>
+          <w:numId w:val="4"/>
         </w:numPr>
         <w:spacing w:before="100" w:beforeAutospacing="1" w:after="100" w:afterAutospacing="1" w:line="240" w:lineRule="auto"/>
         <w:rPr>
@@ -978,9 +1936,243 @@
     </w:lvl>
   </w:abstractNum>
   <w:abstractNum w:abstractNumId="1" w15:restartNumberingAfterBreak="0">
+    <w:nsid w:val="1CE81DA2"/>
+    <w:multiLevelType w:val="multilevel"/>
+    <w:tmpl w:val="EF38BA64"/>
+    <w:lvl w:ilvl="0">
+      <w:start w:val="1"/>
+      <w:numFmt w:val="decimal"/>
+      <w:lvlText w:val="%1."/>
+      <w:lvlJc w:val="left"/>
+      <w:pPr>
+        <w:tabs>
+          <w:tab w:val="num" w:pos="720"/>
+        </w:tabs>
+        <w:ind w:left="720" w:hanging="360"/>
+      </w:pPr>
+    </w:lvl>
+    <w:lvl w:ilvl="1">
+      <w:start w:val="1"/>
+      <w:numFmt w:val="bullet"/>
+      <w:lvlText w:val="o"/>
+      <w:lvlJc w:val="left"/>
+      <w:pPr>
+        <w:tabs>
+          <w:tab w:val="num" w:pos="1440"/>
+        </w:tabs>
+        <w:ind w:left="1440" w:hanging="360"/>
+      </w:pPr>
+      <w:rPr>
+        <w:rFonts w:ascii="Courier New" w:hAnsi="Courier New" w:hint="default"/>
+        <w:sz w:val="20"/>
+      </w:rPr>
+    </w:lvl>
+    <w:lvl w:ilvl="2" w:tentative="1">
+      <w:start w:val="1"/>
+      <w:numFmt w:val="decimal"/>
+      <w:lvlText w:val="%3."/>
+      <w:lvlJc w:val="left"/>
+      <w:pPr>
+        <w:tabs>
+          <w:tab w:val="num" w:pos="2160"/>
+        </w:tabs>
+        <w:ind w:left="2160" w:hanging="360"/>
+      </w:pPr>
+    </w:lvl>
+    <w:lvl w:ilvl="3" w:tentative="1">
+      <w:start w:val="1"/>
+      <w:numFmt w:val="decimal"/>
+      <w:lvlText w:val="%4."/>
+      <w:lvlJc w:val="left"/>
+      <w:pPr>
+        <w:tabs>
+          <w:tab w:val="num" w:pos="2880"/>
+        </w:tabs>
+        <w:ind w:left="2880" w:hanging="360"/>
+      </w:pPr>
+    </w:lvl>
+    <w:lvl w:ilvl="4" w:tentative="1">
+      <w:start w:val="1"/>
+      <w:numFmt w:val="decimal"/>
+      <w:lvlText w:val="%5."/>
+      <w:lvlJc w:val="left"/>
+      <w:pPr>
+        <w:tabs>
+          <w:tab w:val="num" w:pos="3600"/>
+        </w:tabs>
+        <w:ind w:left="3600" w:hanging="360"/>
+      </w:pPr>
+    </w:lvl>
+    <w:lvl w:ilvl="5" w:tentative="1">
+      <w:start w:val="1"/>
+      <w:numFmt w:val="decimal"/>
+      <w:lvlText w:val="%6."/>
+      <w:lvlJc w:val="left"/>
+      <w:pPr>
+        <w:tabs>
+          <w:tab w:val="num" w:pos="4320"/>
+        </w:tabs>
+        <w:ind w:left="4320" w:hanging="360"/>
+      </w:pPr>
+    </w:lvl>
+    <w:lvl w:ilvl="6" w:tentative="1">
+      <w:start w:val="1"/>
+      <w:numFmt w:val="decimal"/>
+      <w:lvlText w:val="%7."/>
+      <w:lvlJc w:val="left"/>
+      <w:pPr>
+        <w:tabs>
+          <w:tab w:val="num" w:pos="5040"/>
+        </w:tabs>
+        <w:ind w:left="5040" w:hanging="360"/>
+      </w:pPr>
+    </w:lvl>
+    <w:lvl w:ilvl="7" w:tentative="1">
+      <w:start w:val="1"/>
+      <w:numFmt w:val="decimal"/>
+      <w:lvlText w:val="%8."/>
+      <w:lvlJc w:val="left"/>
+      <w:pPr>
+        <w:tabs>
+          <w:tab w:val="num" w:pos="5760"/>
+        </w:tabs>
+        <w:ind w:left="5760" w:hanging="360"/>
+      </w:pPr>
+    </w:lvl>
+    <w:lvl w:ilvl="8" w:tentative="1">
+      <w:start w:val="1"/>
+      <w:numFmt w:val="decimal"/>
+      <w:lvlText w:val="%9."/>
+      <w:lvlJc w:val="left"/>
+      <w:pPr>
+        <w:tabs>
+          <w:tab w:val="num" w:pos="6480"/>
+        </w:tabs>
+        <w:ind w:left="6480" w:hanging="360"/>
+      </w:pPr>
+    </w:lvl>
+  </w:abstractNum>
+  <w:abstractNum w:abstractNumId="2" w15:restartNumberingAfterBreak="0">
     <w:nsid w:val="1EBA100C"/>
     <w:multiLevelType w:val="multilevel"/>
     <w:tmpl w:val="A4C6C00E"/>
+    <w:lvl w:ilvl="0">
+      <w:start w:val="1"/>
+      <w:numFmt w:val="decimal"/>
+      <w:lvlText w:val="%1."/>
+      <w:lvlJc w:val="left"/>
+      <w:pPr>
+        <w:tabs>
+          <w:tab w:val="num" w:pos="720"/>
+        </w:tabs>
+        <w:ind w:left="720" w:hanging="360"/>
+      </w:pPr>
+    </w:lvl>
+    <w:lvl w:ilvl="1">
+      <w:start w:val="1"/>
+      <w:numFmt w:val="bullet"/>
+      <w:lvlText w:val="o"/>
+      <w:lvlJc w:val="left"/>
+      <w:pPr>
+        <w:tabs>
+          <w:tab w:val="num" w:pos="1440"/>
+        </w:tabs>
+        <w:ind w:left="1440" w:hanging="360"/>
+      </w:pPr>
+      <w:rPr>
+        <w:rFonts w:ascii="Courier New" w:hAnsi="Courier New" w:hint="default"/>
+        <w:sz w:val="20"/>
+      </w:rPr>
+    </w:lvl>
+    <w:lvl w:ilvl="2" w:tentative="1">
+      <w:start w:val="1"/>
+      <w:numFmt w:val="decimal"/>
+      <w:lvlText w:val="%3."/>
+      <w:lvlJc w:val="left"/>
+      <w:pPr>
+        <w:tabs>
+          <w:tab w:val="num" w:pos="2160"/>
+        </w:tabs>
+        <w:ind w:left="2160" w:hanging="360"/>
+      </w:pPr>
+    </w:lvl>
+    <w:lvl w:ilvl="3" w:tentative="1">
+      <w:start w:val="1"/>
+      <w:numFmt w:val="decimal"/>
+      <w:lvlText w:val="%4."/>
+      <w:lvlJc w:val="left"/>
+      <w:pPr>
+        <w:tabs>
+          <w:tab w:val="num" w:pos="2880"/>
+        </w:tabs>
+        <w:ind w:left="2880" w:hanging="360"/>
+      </w:pPr>
+    </w:lvl>
+    <w:lvl w:ilvl="4" w:tentative="1">
+      <w:start w:val="1"/>
+      <w:numFmt w:val="decimal"/>
+      <w:lvlText w:val="%5."/>
+      <w:lvlJc w:val="left"/>
+      <w:pPr>
+        <w:tabs>
+          <w:tab w:val="num" w:pos="3600"/>
+        </w:tabs>
+        <w:ind w:left="3600" w:hanging="360"/>
+      </w:pPr>
+    </w:lvl>
+    <w:lvl w:ilvl="5" w:tentative="1">
+      <w:start w:val="1"/>
+      <w:numFmt w:val="decimal"/>
+      <w:lvlText w:val="%6."/>
+      <w:lvlJc w:val="left"/>
+      <w:pPr>
+        <w:tabs>
+          <w:tab w:val="num" w:pos="4320"/>
+        </w:tabs>
+        <w:ind w:left="4320" w:hanging="360"/>
+      </w:pPr>
+    </w:lvl>
+    <w:lvl w:ilvl="6" w:tentative="1">
+      <w:start w:val="1"/>
+      <w:numFmt w:val="decimal"/>
+      <w:lvlText w:val="%7."/>
+      <w:lvlJc w:val="left"/>
+      <w:pPr>
+        <w:tabs>
+          <w:tab w:val="num" w:pos="5040"/>
+        </w:tabs>
+        <w:ind w:left="5040" w:hanging="360"/>
+      </w:pPr>
+    </w:lvl>
+    <w:lvl w:ilvl="7" w:tentative="1">
+      <w:start w:val="1"/>
+      <w:numFmt w:val="decimal"/>
+      <w:lvlText w:val="%8."/>
+      <w:lvlJc w:val="left"/>
+      <w:pPr>
+        <w:tabs>
+          <w:tab w:val="num" w:pos="5760"/>
+        </w:tabs>
+        <w:ind w:left="5760" w:hanging="360"/>
+      </w:pPr>
+    </w:lvl>
+    <w:lvl w:ilvl="8" w:tentative="1">
+      <w:start w:val="1"/>
+      <w:numFmt w:val="decimal"/>
+      <w:lvlText w:val="%9."/>
+      <w:lvlJc w:val="left"/>
+      <w:pPr>
+        <w:tabs>
+          <w:tab w:val="num" w:pos="6480"/>
+        </w:tabs>
+        <w:ind w:left="6480" w:hanging="360"/>
+      </w:pPr>
+    </w:lvl>
+  </w:abstractNum>
+  <w:abstractNum w:abstractNumId="3" w15:restartNumberingAfterBreak="0">
+    <w:nsid w:val="5AEF3C7B"/>
+    <w:multiLevelType w:val="multilevel"/>
+    <w:tmpl w:val="E4FE7BD6"/>
     <w:lvl w:ilvl="0">
       <w:start w:val="1"/>
       <w:numFmt w:val="decimal"/>
@@ -1098,6 +2290,12 @@
     <w:abstractNumId w:val="0"/>
   </w:num>
   <w:num w:numId="2">
+    <w:abstractNumId w:val="2"/>
+  </w:num>
+  <w:num w:numId="3">
+    <w:abstractNumId w:val="3"/>
+  </w:num>
+  <w:num w:numId="4">
     <w:abstractNumId w:val="1"/>
   </w:num>
 </w:numbering>

</xml_diff>